<commit_message>
06 Added PDF and Update Word Document
</commit_message>
<xml_diff>
--- a/Research Project Subject.docx
+++ b/Research Project Subject.docx
@@ -42,125 +42,127 @@
       <w:r>
         <w:t xml:space="preserve">?” </w:t>
       </w:r>
-      <w:r>
-        <w:t xml:space="preserve">A callback function is a function that passes a </w:t>
-      </w:r>
-      <w:r>
-        <w:t xml:space="preserve">function as an argument. The callback function can be synchronous or asynchronous. To define the difference, synchronous is the event in the same timeline; asynchronous is neither simultaneous nor current nor in the same timeline. </w:t>
-      </w:r>
-      <w:r>
-        <w:t xml:space="preserve">A Promise is an object </w:t>
-      </w:r>
-      <w:r>
-        <w:t>with</w:t>
-      </w:r>
-      <w:r>
-        <w:t xml:space="preserve"> four states</w:t>
-      </w:r>
-      <w:r>
-        <w:t>:</w:t>
-      </w:r>
-      <w:r>
-        <w:t xml:space="preserve"> pending, </w:t>
-      </w:r>
-      <w:r>
-        <w:t>fulfilled, rejected, and complete.</w:t>
-      </w:r>
-      <w:r>
-        <w:t xml:space="preserve"> </w:t>
-      </w:r>
-      <w:r>
-        <w:t xml:space="preserve"> </w:t>
-      </w:r>
     </w:p>
     <w:p>
       <w:r>
+        <w:t xml:space="preserve">A callback function is a function that passes a </w:t>
+      </w:r>
+      <w:r>
+        <w:t xml:space="preserve">function as an argument. The callback function can be synchronous or asynchronous. To define the difference, synchronous is the event in the same timeline; asynchronous is neither simultaneous nor current nor in the same timeline. </w:t>
+      </w:r>
+      <w:r>
+        <w:t xml:space="preserve">A Promise is an object </w:t>
+      </w:r>
+      <w:r>
+        <w:t>with</w:t>
+      </w:r>
+      <w:r>
+        <w:t xml:space="preserve"> four states</w:t>
+      </w:r>
+      <w:r>
+        <w:t>:</w:t>
+      </w:r>
+      <w:r>
+        <w:t xml:space="preserve"> pending, </w:t>
+      </w:r>
+      <w:r>
+        <w:t>fulfilled, rejected, and complete.</w:t>
+      </w:r>
+      <w:r>
         <w:t xml:space="preserve"> </w:t>
       </w:r>
       <w:r>
-        <w:t xml:space="preserve">The callback function performs many asynchronistic calls, called chaining, where one asynchronous process depends on the previous callback. </w:t>
-      </w:r>
-      <w:r>
-        <w:t>Chained callbacks</w:t>
-      </w:r>
-      <w:r>
         <w:t xml:space="preserve"> </w:t>
-      </w:r>
-      <w:r>
-        <w:t>led</w:t>
-      </w:r>
-      <w:r>
-        <w:t xml:space="preserve"> to many issues</w:t>
-      </w:r>
-      <w:r>
-        <w:t>,</w:t>
-      </w:r>
-      <w:r>
-        <w:t xml:space="preserve"> and what the Mozilla developer network page </w:t>
-      </w:r>
-      <w:r>
-        <w:t>called</w:t>
-      </w:r>
-      <w:r>
-        <w:t xml:space="preserve"> </w:t>
-      </w:r>
-      <w:r>
-        <w:t xml:space="preserve">the </w:t>
-      </w:r>
-      <w:r>
-        <w:t>callback pyra</w:t>
-      </w:r>
-      <w:r>
-        <w:t>mid of doom</w:t>
-      </w:r>
-      <w:r>
-        <w:t>. Other</w:t>
-      </w:r>
-      <w:r>
-        <w:t xml:space="preserve"> articles</w:t>
-      </w:r>
-      <w:r>
-        <w:t>,</w:t>
-      </w:r>
-      <w:r>
-        <w:t xml:space="preserve"> like the one on </w:t>
-      </w:r>
-      <w:r>
-        <w:t>Geeks</w:t>
-      </w:r>
-      <w:r>
-        <w:t xml:space="preserve"> </w:t>
-      </w:r>
-      <w:r>
-        <w:t>for</w:t>
-      </w:r>
-      <w:r>
-        <w:t xml:space="preserve"> </w:t>
-      </w:r>
-      <w:r>
-        <w:t>Geeks</w:t>
-      </w:r>
-      <w:r>
-        <w:t>,</w:t>
-      </w:r>
-      <w:r>
-        <w:t xml:space="preserve"> call it callback hell. </w:t>
-      </w:r>
-      <w:r>
-        <w:t xml:space="preserve">The Promise object solves the issue of callback hell and provides easy reporting of errors in </w:t>
-      </w:r>
-      <w:r>
-        <w:t>then</w:t>
-      </w:r>
-      <w:r>
-        <w:t>-catch logic</w:t>
-      </w:r>
-      <w:r>
-        <w:t xml:space="preserve"> while improving the asynchronous performance. </w:t>
       </w:r>
     </w:p>
     <w:p>
       <w:r>
+        <w:t xml:space="preserve"> </w:t>
+      </w:r>
+      <w:r>
+        <w:t xml:space="preserve">The callback function performs many asynchronistic calls, called chaining, where one asynchronous process depends on the previous callback. </w:t>
+      </w:r>
+      <w:r>
+        <w:t>Chained callbacks</w:t>
+      </w:r>
+      <w:r>
+        <w:t xml:space="preserve"> </w:t>
+      </w:r>
+      <w:r>
+        <w:t>led</w:t>
+      </w:r>
+      <w:r>
+        <w:t xml:space="preserve"> to many issues</w:t>
+      </w:r>
+      <w:r>
+        <w:t>,</w:t>
+      </w:r>
+      <w:r>
+        <w:t xml:space="preserve"> and what the Mozilla developer network page </w:t>
+      </w:r>
+      <w:r>
+        <w:t>called</w:t>
+      </w:r>
+      <w:r>
+        <w:t xml:space="preserve"> </w:t>
+      </w:r>
+      <w:r>
+        <w:t xml:space="preserve">the </w:t>
+      </w:r>
+      <w:r>
+        <w:t>callback pyra</w:t>
+      </w:r>
+      <w:r>
+        <w:t>mid of doom</w:t>
+      </w:r>
+      <w:r>
+        <w:t>. Other</w:t>
+      </w:r>
+      <w:r>
+        <w:t xml:space="preserve"> articles</w:t>
+      </w:r>
+      <w:r>
+        <w:t>,</w:t>
+      </w:r>
+      <w:r>
+        <w:t xml:space="preserve"> like the one on </w:t>
+      </w:r>
+      <w:r>
+        <w:t>Geeks</w:t>
+      </w:r>
+      <w:r>
+        <w:t xml:space="preserve"> </w:t>
+      </w:r>
+      <w:r>
+        <w:t>for</w:t>
+      </w:r>
+      <w:r>
+        <w:t xml:space="preserve"> </w:t>
+      </w:r>
+      <w:r>
+        <w:t>Geeks</w:t>
+      </w:r>
+      <w:r>
+        <w:t>,</w:t>
+      </w:r>
+      <w:r>
+        <w:t xml:space="preserve"> call it callback hell. </w:t>
+      </w:r>
+      <w:r>
+        <w:t xml:space="preserve">The Promise object solves the issue of callback hell and provides easy reporting of errors in </w:t>
+      </w:r>
+      <w:r>
+        <w:t>then</w:t>
+      </w:r>
+      <w:r>
+        <w:t>-catch logic</w:t>
+      </w:r>
+      <w:r>
+        <w:t xml:space="preserve"> while improving the asynchronous performance. </w:t>
+      </w:r>
+    </w:p>
+    <w:p>
+      <w:r>
         <w:t xml:space="preserve">So, how do we use the magical promise? </w:t>
       </w:r>
       <w:r>
@@ -192,7 +194,13 @@
       </w:r>
       <w:proofErr w:type="gramEnd"/>
       <w:r>
-        <w:t xml:space="preserve">, you can use the returned data to update the Document Object Model or manipulate the result in chained promises using the next method. The promise also provides the catch method to deal with error handling. </w:t>
+        <w:t>, you can use the returned data</w:t>
+      </w:r>
+      <w:r>
+        <w:t>/results</w:t>
+      </w:r>
+      <w:r>
+        <w:t xml:space="preserve"> to update the Document Object Model or manipulate the result in chained promises using the next method. The promise also provides the catch method to deal with error handling. </w:t>
       </w:r>
     </w:p>
     <w:p/>
@@ -244,7 +252,19 @@
         <w:rPr>
           <w:rStyle w:val="Hyperlink"/>
         </w:rPr>
-        <w:t>https://developer.mozilla.org/en-US/docs/Web/JavaScript/Reference/Global_Objects/Promise</w:t>
+        <w:t>https://developer.mozilla.org/en-US/docs/Web/JavaScript/</w:t>
+      </w:r>
+      <w:r>
+        <w:rPr>
+          <w:rStyle w:val="Hyperlink"/>
+        </w:rPr>
+        <w:t>R</w:t>
+      </w:r>
+      <w:r>
+        <w:rPr>
+          <w:rStyle w:val="Hyperlink"/>
+        </w:rPr>
+        <w:t>eference/Global_Objects/Promise</w:t>
       </w:r>
     </w:hyperlink>
   </w:p>
@@ -283,7 +303,19 @@
         <w:rPr>
           <w:rStyle w:val="Hyperlink"/>
         </w:rPr>
-        <w:t>https://developer.mozilla.org/en-US/docs/Learn/JavaScript/Asynchronous/Promises</w:t>
+        <w:t>https://developer.mozilla.org/en-US/docs/Learn/JavaScript/Asynchronous</w:t>
+      </w:r>
+      <w:r>
+        <w:rPr>
+          <w:rStyle w:val="Hyperlink"/>
+        </w:rPr>
+        <w:t>/</w:t>
+      </w:r>
+      <w:r>
+        <w:rPr>
+          <w:rStyle w:val="Hyperlink"/>
+        </w:rPr>
+        <w:t>Promises</w:t>
       </w:r>
     </w:hyperlink>
   </w:p>
@@ -1012,6 +1044,18 @@
       <w:szCs w:val="32"/>
     </w:rPr>
   </w:style>
+  <w:style w:type="character" w:styleId="FollowedHyperlink">
+    <w:name w:val="FollowedHyperlink"/>
+    <w:basedOn w:val="DefaultParagraphFont"/>
+    <w:uiPriority w:val="99"/>
+    <w:semiHidden/>
+    <w:unhideWhenUsed/>
+    <w:rsid w:val="00946CD9"/>
+    <w:rPr>
+      <w:color w:val="954F72" w:themeColor="followedHyperlink"/>
+      <w:u w:val="single"/>
+    </w:rPr>
+  </w:style>
 </w:styles>
 </file>
 

</xml_diff>